<commit_message>
Added "Notizen aus der Praxis" Ausgabe 1 Signed-off-by: PeterDHabermehl <peter.habermehl@gmx.de>
</commit_message>
<xml_diff>
--- a/NadP/Template_NadP.docx
+++ b/NadP/Template_NadP.docx
@@ -135,7 +135,7 @@
         </w:tblBorders>
         <w:tblCellMar>
           <w:top w:w="55" w:type="dxa"/>
-          <w:left w:w="51" w:type="dxa"/>
+          <w:left w:w="48" w:type="dxa"/>
           <w:bottom w:w="55" w:type="dxa"/>
           <w:right w:w="55" w:type="dxa"/>
         </w:tblCellMar>
@@ -157,7 +157,7 @@
             </w:tcBorders>
             <w:shd w:fill="auto" w:val="clear"/>
             <w:tcMar>
-              <w:left w:w="51" w:type="dxa"/>
+              <w:left w:w="48" w:type="dxa"/>
             </w:tcMar>
           </w:tcPr>
           <w:p>
@@ -192,7 +192,7 @@
             </w:tcBorders>
             <w:shd w:fill="auto" w:val="clear"/>
             <w:tcMar>
-              <w:left w:w="51" w:type="dxa"/>
+              <w:left w:w="48" w:type="dxa"/>
             </w:tcMar>
           </w:tcPr>
           <w:p>
@@ -228,7 +228,7 @@
             </w:tcBorders>
             <w:shd w:fill="auto" w:val="clear"/>
             <w:tcMar>
-              <w:left w:w="51" w:type="dxa"/>
+              <w:left w:w="48" w:type="dxa"/>
             </w:tcMar>
           </w:tcPr>
           <w:p>
@@ -263,7 +263,7 @@
             </w:tcBorders>
             <w:shd w:fill="auto" w:val="clear"/>
             <w:tcMar>
-              <w:left w:w="51" w:type="dxa"/>
+              <w:left w:w="48" w:type="dxa"/>
             </w:tcMar>
           </w:tcPr>
           <w:p>
@@ -299,7 +299,7 @@
             </w:tcBorders>
             <w:shd w:fill="auto" w:val="clear"/>
             <w:tcMar>
-              <w:left w:w="51" w:type="dxa"/>
+              <w:left w:w="48" w:type="dxa"/>
             </w:tcMar>
           </w:tcPr>
           <w:p>
@@ -334,7 +334,7 @@
             </w:tcBorders>
             <w:shd w:fill="auto" w:val="clear"/>
             <w:tcMar>
-              <w:left w:w="51" w:type="dxa"/>
+              <w:left w:w="48" w:type="dxa"/>
             </w:tcMar>
           </w:tcPr>
           <w:p>
@@ -370,7 +370,7 @@
             </w:tcBorders>
             <w:shd w:fill="auto" w:val="clear"/>
             <w:tcMar>
-              <w:left w:w="51" w:type="dxa"/>
+              <w:left w:w="48" w:type="dxa"/>
             </w:tcMar>
           </w:tcPr>
           <w:p>
@@ -405,7 +405,7 @@
             </w:tcBorders>
             <w:shd w:fill="auto" w:val="clear"/>
             <w:tcMar>
-              <w:left w:w="51" w:type="dxa"/>
+              <w:left w:w="48" w:type="dxa"/>
             </w:tcMar>
           </w:tcPr>
           <w:p>
@@ -441,7 +441,7 @@
             </w:tcBorders>
             <w:shd w:fill="auto" w:val="clear"/>
             <w:tcMar>
-              <w:left w:w="51" w:type="dxa"/>
+              <w:left w:w="48" w:type="dxa"/>
             </w:tcMar>
           </w:tcPr>
           <w:p>
@@ -476,7 +476,7 @@
             </w:tcBorders>
             <w:shd w:fill="auto" w:val="clear"/>
             <w:tcMar>
-              <w:left w:w="51" w:type="dxa"/>
+              <w:left w:w="48" w:type="dxa"/>
             </w:tcMar>
           </w:tcPr>
           <w:p>
@@ -495,6 +495,88 @@
                 <w:szCs w:val="32"/>
               </w:rPr>
               <w:t>&lt;bitte eintragen&gt;</w:t>
+            </w:r>
+          </w:p>
+        </w:tc>
+      </w:tr>
+      <w:tr>
+        <w:trPr/>
+        <w:tc>
+          <w:tcPr>
+            <w:tcW w:w="2030" w:type="dxa"/>
+            <w:tcBorders>
+              <w:top w:val="single" w:sz="2" w:space="0" w:color="000001"/>
+              <w:left w:val="single" w:sz="2" w:space="0" w:color="000001"/>
+              <w:bottom w:val="single" w:sz="2" w:space="0" w:color="000001"/>
+              <w:insideH w:val="single" w:sz="2" w:space="0" w:color="000001"/>
+            </w:tcBorders>
+            <w:shd w:fill="auto" w:val="clear"/>
+            <w:tcMar>
+              <w:left w:w="48" w:type="dxa"/>
+            </w:tcMar>
+          </w:tcPr>
+          <w:p>
+            <w:pPr>
+              <w:pStyle w:val="Tabelleninhalt"/>
+              <w:jc w:val="center"/>
+              <w:rPr/>
+            </w:pPr>
+            <w:r>
+              <w:rPr>
+                <w:rFonts w:eastAsia="Droid Sans Fallback" w:cs="Droid Sans Devanagari"/>
+                <w:color w:val="00000A"/>
+                <w:kern w:val="2"/>
+                <w:sz w:val="32"/>
+                <w:szCs w:val="32"/>
+                <w:lang w:val="de-DE" w:eastAsia="zh-CN" w:bidi="hi-IN"/>
+              </w:rPr>
+              <w:t>startIDE</w:t>
+            </w:r>
+          </w:p>
+        </w:tc>
+        <w:tc>
+          <w:tcPr>
+            <w:tcW w:w="7731" w:type="dxa"/>
+            <w:tcBorders>
+              <w:top w:val="single" w:sz="2" w:space="0" w:color="000001"/>
+              <w:left w:val="single" w:sz="2" w:space="0" w:color="000001"/>
+              <w:bottom w:val="single" w:sz="2" w:space="0" w:color="000001"/>
+              <w:right w:val="single" w:sz="2" w:space="0" w:color="000001"/>
+              <w:insideH w:val="single" w:sz="2" w:space="0" w:color="000001"/>
+              <w:insideV w:val="single" w:sz="2" w:space="0" w:color="000001"/>
+            </w:tcBorders>
+            <w:shd w:fill="auto" w:val="clear"/>
+            <w:tcMar>
+              <w:left w:w="48" w:type="dxa"/>
+            </w:tcMar>
+          </w:tcPr>
+          <w:p>
+            <w:pPr>
+              <w:pStyle w:val="Tabelleninhalt"/>
+              <w:jc w:val="center"/>
+              <w:rPr/>
+            </w:pPr>
+            <w:r>
+              <w:rPr>
+                <w:rFonts w:eastAsia="Droid Sans Fallback" w:cs="Droid Sans Devanagari"/>
+                <w:color w:val="00000A"/>
+                <w:kern w:val="2"/>
+                <w:sz w:val="32"/>
+                <w:szCs w:val="32"/>
+                <w:lang w:val="de-DE" w:eastAsia="zh-CN" w:bidi="hi-IN"/>
+              </w:rPr>
+              <w:t>ab</w:t>
+            </w:r>
+            <w:r>
+              <w:rPr>
+                <w:rFonts w:eastAsia="Droid Sans Fallback" w:cs="Droid Sans Devanagari"/>
+                <w:color w:val="00000A"/>
+                <w:kern w:val="2"/>
+                <w:sz w:val="32"/>
+                <w:szCs w:val="32"/>
+                <w:lang w:val="de-DE" w:eastAsia="zh-CN" w:bidi="hi-IN"/>
+              </w:rPr>
+              <w:t xml:space="preserve"> v1.3</w:t>
             </w:r>
           </w:p>
         </w:tc>
@@ -511,32 +593,62 @@
             </w:tcBorders>
             <w:shd w:fill="auto" w:val="clear"/>
             <w:tcMar>
-              <w:left w:w="51" w:type="dxa"/>
+              <w:left w:w="48" w:type="dxa"/>
             </w:tcMar>
           </w:tcPr>
           <w:p>
             <w:pPr>
               <w:pStyle w:val="Tabelleninhalt"/>
               <w:jc w:val="center"/>
-              <w:rPr>
-                <w:rFonts w:ascii="Liberation Serif" w:hAnsi="Liberation Serif" w:eastAsia="Droid Sans Fallback" w:cs="Droid Sans Devanagari"/>
-                <w:color w:val="00000A"/>
-                <w:kern w:val="2"/>
-                <w:sz w:val="32"/>
-                <w:szCs w:val="32"/>
-                <w:lang w:val="de-DE" w:eastAsia="zh-CN" w:bidi="hi-IN"/>
-              </w:rPr>
+              <w:rPr/>
             </w:pPr>
             <w:r>
-              <w:rPr>
-                <w:rFonts w:eastAsia="Droid Sans Fallback" w:cs="Droid Sans Devanagari"/>
-                <w:color w:val="00000A"/>
-                <w:kern w:val="2"/>
-                <w:sz w:val="32"/>
-                <w:szCs w:val="32"/>
-                <w:lang w:val="de-DE" w:eastAsia="zh-CN" w:bidi="hi-IN"/>
-              </w:rPr>
-              <w:t>Gültig ab:</w:t>
+              <w:rPr/>
+              <w:drawing>
+                <wp:anchor behindDoc="0" distT="0" distB="0" distL="0" distR="0" simplePos="0" locked="0" layoutInCell="1" allowOverlap="1" relativeHeight="3">
+                  <wp:simplePos x="0" y="0"/>
+                  <wp:positionH relativeFrom="column">
+                    <wp:posOffset>382905</wp:posOffset>
+                  </wp:positionH>
+                  <wp:positionV relativeFrom="paragraph">
+                    <wp:posOffset>635</wp:posOffset>
+                  </wp:positionV>
+                  <wp:extent cx="508635" cy="508635"/>
+                  <wp:effectExtent l="0" t="0" r="0" b="0"/>
+                  <wp:wrapSquare wrapText="largest"/>
+                  <wp:docPr id="2" name="Bild2" descr=""/>
+                  <wp:cNvGraphicFramePr>
+                    <a:graphicFrameLocks xmlns:a="http://schemas.openxmlformats.org/drawingml/2006/main" noChangeAspect="1"/>
+                  </wp:cNvGraphicFramePr>
+                  <a:graphic xmlns:a="http://schemas.openxmlformats.org/drawingml/2006/main">
+                    <a:graphicData uri="http://schemas.openxmlformats.org/drawingml/2006/picture">
+                      <pic:pic xmlns:pic="http://schemas.openxmlformats.org/drawingml/2006/picture">
+                        <pic:nvPicPr>
+                          <pic:cNvPr id="2" name="Bild2" descr=""/>
+                          <pic:cNvPicPr>
+                            <a:picLocks noChangeAspect="1" noChangeArrowheads="1"/>
+                          </pic:cNvPicPr>
+                        </pic:nvPicPr>
+                        <pic:blipFill>
+                          <a:blip r:embed="rId3"/>
+                          <a:stretch>
+                            <a:fillRect/>
+                          </a:stretch>
+                        </pic:blipFill>
+                        <pic:spPr bwMode="auto">
+                          <a:xfrm>
+                            <a:off x="0" y="0"/>
+                            <a:ext cx="508635" cy="508635"/>
+                          </a:xfrm>
+                          <a:prstGeom prst="rect">
+                            <a:avLst/>
+                          </a:prstGeom>
+                        </pic:spPr>
+                      </pic:pic>
+                    </a:graphicData>
+                  </a:graphic>
+                </wp:anchor>
+              </w:drawing>
             </w:r>
           </w:p>
         </w:tc>
@@ -552,32 +664,18 @@
             </w:tcBorders>
             <w:shd w:fill="auto" w:val="clear"/>
             <w:tcMar>
-              <w:left w:w="51" w:type="dxa"/>
+              <w:left w:w="48" w:type="dxa"/>
             </w:tcMar>
           </w:tcPr>
           <w:p>
             <w:pPr>
               <w:pStyle w:val="Tabelleninhalt"/>
               <w:jc w:val="center"/>
-              <w:rPr>
-                <w:rFonts w:ascii="Liberation Serif" w:hAnsi="Liberation Serif" w:eastAsia="Droid Sans Fallback" w:cs="Droid Sans Devanagari"/>
-                <w:color w:val="00000A"/>
-                <w:kern w:val="2"/>
-                <w:sz w:val="32"/>
-                <w:szCs w:val="32"/>
-                <w:lang w:val="de-DE" w:eastAsia="zh-CN" w:bidi="hi-IN"/>
-              </w:rPr>
+              <w:rPr/>
             </w:pPr>
             <w:r>
-              <w:rPr>
-                <w:rFonts w:eastAsia="Droid Sans Fallback" w:cs="Droid Sans Devanagari"/>
-                <w:color w:val="00000A"/>
-                <w:kern w:val="2"/>
-                <w:sz w:val="32"/>
-                <w:szCs w:val="32"/>
-                <w:lang w:val="de-DE" w:eastAsia="zh-CN" w:bidi="hi-IN"/>
-              </w:rPr>
-              <w:t>startIDE v1.3</w:t>
+              <w:rPr/>
+              <w:t>&lt;hier ggf. wichtige Hinweise eintragen&gt;</w:t>
             </w:r>
           </w:p>
         </w:tc>
@@ -1291,6 +1389,7 @@
           <w:szCs w:val="32"/>
           <w:u w:val="none"/>
         </w:rPr>
+        <w:t>&lt;dokumentierten Quellcode einfügen&gt;</w:t>
       </w:r>
     </w:p>
     <w:p>
@@ -1591,7 +1690,7 @@
         <w:jc w:val="left"/>
         <w:rPr/>
       </w:pPr>
-      <w:hyperlink r:id="rId3">
+      <w:hyperlink r:id="rId4">
         <w:r>
           <w:rPr>
             <w:rStyle w:val="Internetverknpfung"/>
@@ -1684,7 +1783,7 @@
         <w:jc w:val="left"/>
         <w:rPr/>
       </w:pPr>
-      <w:hyperlink r:id="rId4">
+      <w:hyperlink r:id="rId5">
         <w:r>
           <w:rPr>
             <w:rStyle w:val="Internetverknpfung"/>
@@ -1758,8 +1857,8 @@
       </w:r>
     </w:p>
     <w:sectPr>
-      <w:footerReference w:type="default" r:id="rId5"/>
-      <w:footerReference w:type="first" r:id="rId6"/>
+      <w:footerReference w:type="default" r:id="rId6"/>
+      <w:footerReference w:type="first" r:id="rId7"/>
       <w:type w:val="nextPage"/>
       <w:pgSz w:w="11906" w:h="16838"/>
       <w:pgMar w:left="1134" w:right="1134" w:header="0" w:top="1134" w:footer="1134" w:bottom="1451" w:gutter="0"/>
@@ -1842,6 +1941,7 @@
       <w:rPr>
         <w:rFonts w:ascii="Liberation Serif" w:hAnsi="Liberation Serif" w:eastAsia="Droid Sans Fallback" w:cs="Droid Sans Devanagari"/>
         <w:kern w:val="2"/>
+        <w:sz w:val="20"/>
         <w:szCs w:val="24"/>
         <w:lang w:val="de-DE" w:eastAsia="zh-CN" w:bidi="hi-IN"/>
       </w:rPr>
@@ -1855,7 +1955,7 @@
     <w:qFormat/>
     <w:pPr>
       <w:widowControl/>
-      <w:overflowPunct w:val="false"/>
+      <w:overflowPunct w:val="true"/>
       <w:bidi w:val="0"/>
       <w:jc w:val="left"/>
     </w:pPr>

</xml_diff>